<commit_message>
Cleaned up settings and proved I can get User (using tocken from Postman)
</commit_message>
<xml_diff>
--- a/Documentation/Spotify APIs.docx
+++ b/Documentation/Spotify APIs.docx
@@ -28,7 +28,22 @@
         </w:numPr>
       </w:pPr>
       <w:r>
-        <w:t>Open New Tab &gt; Authorization Tab &gt; Click Get New Access Token</w:t>
+        <w:t xml:space="preserve">Open New Tab &gt; Authorization Tab &gt; </w:t>
+      </w:r>
+      <w:r>
+        <w:t>TYPE: OAuth 2.0</w:t>
+      </w:r>
+    </w:p>
+    <w:p>
+      <w:pPr>
+        <w:pStyle w:val="ListParagraph"/>
+        <w:numPr>
+          <w:ilvl w:val="0"/>
+          <w:numId w:val="1"/>
+        </w:numPr>
+      </w:pPr>
+      <w:r>
+        <w:t>Click Get New Access Token</w:t>
       </w:r>
     </w:p>
     <w:p>
@@ -201,6 +216,7 @@
         </w:numPr>
       </w:pPr>
       <w:r>
+        <w:lastRenderedPageBreak/>
         <w:t>State: not sure about this yet</w:t>
       </w:r>
     </w:p>
@@ -213,7 +229,6 @@
         </w:numPr>
       </w:pPr>
       <w:r>
-        <w:lastRenderedPageBreak/>
         <w:t>Client Authentication: Send as Basic Auth header</w:t>
       </w:r>
     </w:p>
@@ -240,16 +255,69 @@
       <w:r>
         <w:t xml:space="preserve">Copy </w:t>
       </w:r>
+      <w:bookmarkStart w:id="0" w:name="_GoBack"/>
+      <w:r>
+        <w:rPr>
+          <w:b/>
+        </w:rPr>
+        <w:t>A</w:t>
+      </w:r>
+      <w:r>
+        <w:rPr>
+          <w:b/>
+        </w:rPr>
+        <w:t>ccess</w:t>
+      </w:r>
+      <w:r>
+        <w:rPr>
+          <w:b/>
+        </w:rPr>
+        <w:t xml:space="preserve"> T</w:t>
+      </w:r>
+      <w:r>
+        <w:rPr>
+          <w:b/>
+        </w:rPr>
+        <w:t>oken</w:t>
+      </w:r>
+      <w:r>
+        <w:t xml:space="preserve"> </w:t>
+      </w:r>
+      <w:bookmarkEnd w:id="0"/>
+      <w:r>
+        <w:t xml:space="preserve">from response and </w:t>
+      </w:r>
+      <w:r>
+        <w:t>set environment variable:</w:t>
+      </w:r>
+    </w:p>
+    <w:p>
+      <w:pPr>
+        <w:pStyle w:val="ListParagraph"/>
+        <w:numPr>
+          <w:ilvl w:val="1"/>
+          <w:numId w:val="1"/>
+        </w:numPr>
+      </w:pPr>
+      <w:r>
+        <w:t xml:space="preserve">Authorization = paste </w:t>
+      </w:r>
       <w:proofErr w:type="spellStart"/>
       <w:r>
         <w:t>access_token</w:t>
       </w:r>
       <w:proofErr w:type="spellEnd"/>
-      <w:r>
-        <w:t xml:space="preserve"> from response and </w:t>
-      </w:r>
-      <w:r>
-        <w:t>set environment variable:</w:t>
+    </w:p>
+    <w:p>
+      <w:pPr>
+        <w:pStyle w:val="ListParagraph"/>
+        <w:numPr>
+          <w:ilvl w:val="0"/>
+          <w:numId w:val="1"/>
+        </w:numPr>
+      </w:pPr>
+      <w:r>
+        <w:t>Test API to get artist</w:t>
       </w:r>
     </w:p>
     <w:p>
@@ -261,13 +329,45 @@
         </w:numPr>
       </w:pPr>
       <w:r>
-        <w:t xml:space="preserve">Authorization = paste </w:t>
-      </w:r>
+        <w:t>Headers:</w:t>
+      </w:r>
+    </w:p>
+    <w:p>
+      <w:pPr>
+        <w:pStyle w:val="ListParagraph"/>
+        <w:numPr>
+          <w:ilvl w:val="2"/>
+          <w:numId w:val="1"/>
+        </w:numPr>
+      </w:pPr>
       <w:proofErr w:type="spellStart"/>
       <w:r>
-        <w:t>access_token</w:t>
+        <w:t>Accept:application</w:t>
       </w:r>
       <w:proofErr w:type="spellEnd"/>
+      <w:r>
+        <w:t>/json</w:t>
+      </w:r>
+    </w:p>
+    <w:p>
+      <w:pPr>
+        <w:pStyle w:val="ListParagraph"/>
+        <w:numPr>
+          <w:ilvl w:val="2"/>
+          <w:numId w:val="1"/>
+        </w:numPr>
+      </w:pPr>
+      <w:r>
+        <w:t>Authorization</w:t>
+      </w:r>
+      <w:proofErr w:type="gramStart"/>
+      <w:r>
+        <w:t>2:Bearer</w:t>
+      </w:r>
+      <w:proofErr w:type="gramEnd"/>
+      <w:r>
+        <w:t xml:space="preserve"> {{authorization}}</w:t>
+      </w:r>
     </w:p>
     <w:p>
       <w:pPr>
@@ -277,69 +377,6 @@
           <w:numId w:val="1"/>
         </w:numPr>
       </w:pPr>
-      <w:r>
-        <w:t>Test API to get artist</w:t>
-      </w:r>
-    </w:p>
-    <w:p>
-      <w:pPr>
-        <w:pStyle w:val="ListParagraph"/>
-        <w:numPr>
-          <w:ilvl w:val="1"/>
-          <w:numId w:val="1"/>
-        </w:numPr>
-      </w:pPr>
-      <w:r>
-        <w:t>Headers:</w:t>
-      </w:r>
-    </w:p>
-    <w:p>
-      <w:pPr>
-        <w:pStyle w:val="ListParagraph"/>
-        <w:numPr>
-          <w:ilvl w:val="2"/>
-          <w:numId w:val="1"/>
-        </w:numPr>
-      </w:pPr>
-      <w:proofErr w:type="spellStart"/>
-      <w:r>
-        <w:t>Accept:application</w:t>
-      </w:r>
-      <w:proofErr w:type="spellEnd"/>
-      <w:r>
-        <w:t>/json</w:t>
-      </w:r>
-    </w:p>
-    <w:p>
-      <w:pPr>
-        <w:pStyle w:val="ListParagraph"/>
-        <w:numPr>
-          <w:ilvl w:val="2"/>
-          <w:numId w:val="1"/>
-        </w:numPr>
-      </w:pPr>
-      <w:r>
-        <w:t>Authorization</w:t>
-      </w:r>
-      <w:proofErr w:type="gramStart"/>
-      <w:r>
-        <w:t>2:Bearer</w:t>
-      </w:r>
-      <w:proofErr w:type="gramEnd"/>
-      <w:r>
-        <w:t xml:space="preserve"> {{authorization}}</w:t>
-      </w:r>
-    </w:p>
-    <w:p>
-      <w:pPr>
-        <w:pStyle w:val="ListParagraph"/>
-        <w:numPr>
-          <w:ilvl w:val="0"/>
-          <w:numId w:val="1"/>
-        </w:numPr>
-      </w:pPr>
-      <w:bookmarkStart w:id="0" w:name="_GoBack"/>
-      <w:bookmarkEnd w:id="0"/>
       <w:r>
         <w:t>Test API to Create Playlist</w:t>
       </w:r>

</xml_diff>

<commit_message>
Completed full POC to add songs
</commit_message>
<xml_diff>
--- a/Documentation/Spotify APIs.docx
+++ b/Documentation/Spotify APIs.docx
@@ -1,6 +1,6 @@
 
 <file path=word/document.xml><?xml version="1.0" encoding="utf-8"?>
-<w:document xmlns:wpc="http://schemas.microsoft.com/office/word/2010/wordprocessingCanvas" xmlns:cx="http://schemas.microsoft.com/office/drawing/2014/chartex" xmlns:cx1="http://schemas.microsoft.com/office/drawing/2015/9/8/chartex" xmlns:cx2="http://schemas.microsoft.com/office/drawing/2015/10/21/chartex" xmlns:cx3="http://schemas.microsoft.com/office/drawing/2016/5/9/chartex" xmlns:cx4="http://schemas.microsoft.com/office/drawing/2016/5/10/chartex" xmlns:cx5="http://schemas.microsoft.com/office/drawing/2016/5/11/chartex" xmlns:cx6="http://schemas.microsoft.com/office/drawing/2016/5/12/chartex" xmlns:cx7="http://schemas.microsoft.com/office/drawing/2016/5/13/chartex" xmlns:cx8="http://schemas.microsoft.com/office/drawing/2016/5/14/chartex" xmlns:mc="http://schemas.openxmlformats.org/markup-compatibility/2006" xmlns:aink="http://schemas.microsoft.com/office/drawing/2016/ink" xmlns:am3d="http://schemas.microsoft.com/office/drawing/2017/model3d" xmlns:o="urn:schemas-microsoft-com:office:office" xmlns:r="http://schemas.openxmlformats.org/officeDocument/2006/relationships" xmlns:m="http://schemas.openxmlformats.org/officeDocument/2006/math" xmlns:v="urn:schemas-microsoft-com:vml" xmlns:wp14="http://schemas.microsoft.com/office/word/2010/wordprocessingDrawing" xmlns:wp="http://schemas.openxmlformats.org/drawingml/2006/wordprocessingDrawing" xmlns:w10="urn:schemas-microsoft-com:office:word" xmlns:w="http://schemas.openxmlformats.org/wordprocessingml/2006/main" xmlns:w14="http://schemas.microsoft.com/office/word/2010/wordml" xmlns:w15="http://schemas.microsoft.com/office/word/2012/wordml" xmlns:w16cid="http://schemas.microsoft.com/office/word/2016/wordml/cid" xmlns:w16se="http://schemas.microsoft.com/office/word/2015/wordml/symex" xmlns:wpg="http://schemas.microsoft.com/office/word/2010/wordprocessingGroup" xmlns:wpi="http://schemas.microsoft.com/office/word/2010/wordprocessingInk" xmlns:wne="http://schemas.microsoft.com/office/word/2006/wordml" xmlns:wps="http://schemas.microsoft.com/office/word/2010/wordprocessingShape" mc:Ignorable="w14 w15 w16se w16cid wp14">
+<w:document xmlns:wpc="http://schemas.microsoft.com/office/word/2010/wordprocessingCanvas" xmlns:cx="http://schemas.microsoft.com/office/drawing/2014/chartex" xmlns:cx1="http://schemas.microsoft.com/office/drawing/2015/9/8/chartex" xmlns:cx2="http://schemas.microsoft.com/office/drawing/2015/10/21/chartex" xmlns:cx3="http://schemas.microsoft.com/office/drawing/2016/5/9/chartex" xmlns:cx4="http://schemas.microsoft.com/office/drawing/2016/5/10/chartex" xmlns:cx5="http://schemas.microsoft.com/office/drawing/2016/5/11/chartex" xmlns:cx6="http://schemas.microsoft.com/office/drawing/2016/5/12/chartex" xmlns:cx7="http://schemas.microsoft.com/office/drawing/2016/5/13/chartex" xmlns:cx8="http://schemas.microsoft.com/office/drawing/2016/5/14/chartex" xmlns:mc="http://schemas.openxmlformats.org/markup-compatibility/2006" xmlns:aink="http://schemas.microsoft.com/office/drawing/2016/ink" xmlns:am3d="http://schemas.microsoft.com/office/drawing/2017/model3d" xmlns:o="urn:schemas-microsoft-com:office:office" xmlns:r="http://schemas.openxmlformats.org/officeDocument/2006/relationships" xmlns:m="http://schemas.openxmlformats.org/officeDocument/2006/math" xmlns:v="urn:schemas-microsoft-com:vml" xmlns:wp14="http://schemas.microsoft.com/office/word/2010/wordprocessingDrawing" xmlns:wp="http://schemas.openxmlformats.org/drawingml/2006/wordprocessingDrawing" xmlns:w10="urn:schemas-microsoft-com:office:word" xmlns:w="http://schemas.openxmlformats.org/wordprocessingml/2006/main" xmlns:w14="http://schemas.microsoft.com/office/word/2010/wordml" xmlns:w15="http://schemas.microsoft.com/office/word/2012/wordml" xmlns:w16cex="http://schemas.microsoft.com/office/word/2018/wordml/cex" xmlns:w16cid="http://schemas.microsoft.com/office/word/2016/wordml/cid" xmlns:w16="http://schemas.microsoft.com/office/word/2018/wordml" xmlns:w16sdtdh="http://schemas.microsoft.com/office/word/2020/wordml/sdtdatahash" xmlns:w16se="http://schemas.microsoft.com/office/word/2015/wordml/symex" xmlns:wpg="http://schemas.microsoft.com/office/word/2010/wordprocessingGroup" xmlns:wpi="http://schemas.microsoft.com/office/word/2010/wordprocessingInk" xmlns:wne="http://schemas.microsoft.com/office/word/2006/wordml" xmlns:wps="http://schemas.microsoft.com/office/word/2010/wordprocessingShape" mc:Ignorable="w14 w15 w16se w16cid w16 w16cex w16sdtdh wp14">
   <w:body>
     <w:p>
       <w:pPr>
@@ -255,7 +255,6 @@
       <w:r>
         <w:t xml:space="preserve">Copy </w:t>
       </w:r>
-      <w:bookmarkStart w:id="0" w:name="_GoBack"/>
       <w:r>
         <w:rPr>
           <w:b/>
@@ -281,11 +280,7 @@
         <w:t>oken</w:t>
       </w:r>
       <w:r>
-        <w:t xml:space="preserve"> </w:t>
-      </w:r>
-      <w:bookmarkEnd w:id="0"/>
-      <w:r>
-        <w:t xml:space="preserve">from response and </w:t>
+        <w:t xml:space="preserve"> from response and </w:t>
       </w:r>
       <w:r>
         <w:t>set environment variable:</w:t>
@@ -508,6 +503,52 @@
       </w:pPr>
       <w:r>
         <w:t>}</w:t>
+      </w:r>
+    </w:p>
+    <w:p/>
+    <w:p/>
+    <w:p>
+      <w:pPr>
+        <w:pStyle w:val="Heading1"/>
+      </w:pPr>
+      <w:r>
+        <w:t>Errors</w:t>
+      </w:r>
+    </w:p>
+    <w:p/>
+    <w:p>
+      <w:r>
+        <w:rPr>
+          <w:b/>
+          <w:bCs/>
+        </w:rPr>
+        <w:t>Error</w:t>
+      </w:r>
+      <w:r>
+        <w:t xml:space="preserve">: </w:t>
+      </w:r>
+      <w:r>
+        <w:t xml:space="preserve">Postman error when running tests: </w:t>
+      </w:r>
+      <w:proofErr w:type="spellStart"/>
+      <w:r>
+        <w:t>JSONError</w:t>
+      </w:r>
+      <w:proofErr w:type="spellEnd"/>
+      <w:r>
+        <w:t>: Unexpected token u in JSON at position 0</w:t>
+      </w:r>
+    </w:p>
+    <w:p>
+      <w:r>
+        <w:rPr>
+          <w:b/>
+          <w:bCs/>
+        </w:rPr>
+        <w:t>Solution</w:t>
+      </w:r>
+      <w:r>
+        <w:t>: remove Postman scripts</w:t>
       </w:r>
     </w:p>
     <w:p/>
@@ -522,7 +563,7 @@
 </file>
 
 <file path=word/numbering.xml><?xml version="1.0" encoding="utf-8"?>
-<w:numbering xmlns:wpc="http://schemas.microsoft.com/office/word/2010/wordprocessingCanvas" xmlns:cx="http://schemas.microsoft.com/office/drawing/2014/chartex" xmlns:cx1="http://schemas.microsoft.com/office/drawing/2015/9/8/chartex" xmlns:cx2="http://schemas.microsoft.com/office/drawing/2015/10/21/chartex" xmlns:cx3="http://schemas.microsoft.com/office/drawing/2016/5/9/chartex" xmlns:cx4="http://schemas.microsoft.com/office/drawing/2016/5/10/chartex" xmlns:cx5="http://schemas.microsoft.com/office/drawing/2016/5/11/chartex" xmlns:cx6="http://schemas.microsoft.com/office/drawing/2016/5/12/chartex" xmlns:cx7="http://schemas.microsoft.com/office/drawing/2016/5/13/chartex" xmlns:cx8="http://schemas.microsoft.com/office/drawing/2016/5/14/chartex" xmlns:mc="http://schemas.openxmlformats.org/markup-compatibility/2006" xmlns:aink="http://schemas.microsoft.com/office/drawing/2016/ink" xmlns:am3d="http://schemas.microsoft.com/office/drawing/2017/model3d" xmlns:o="urn:schemas-microsoft-com:office:office" xmlns:r="http://schemas.openxmlformats.org/officeDocument/2006/relationships" xmlns:m="http://schemas.openxmlformats.org/officeDocument/2006/math" xmlns:v="urn:schemas-microsoft-com:vml" xmlns:wp14="http://schemas.microsoft.com/office/word/2010/wordprocessingDrawing" xmlns:wp="http://schemas.openxmlformats.org/drawingml/2006/wordprocessingDrawing" xmlns:w10="urn:schemas-microsoft-com:office:word" xmlns:w="http://schemas.openxmlformats.org/wordprocessingml/2006/main" xmlns:w14="http://schemas.microsoft.com/office/word/2010/wordml" xmlns:w15="http://schemas.microsoft.com/office/word/2012/wordml" xmlns:w16cid="http://schemas.microsoft.com/office/word/2016/wordml/cid" xmlns:w16se="http://schemas.microsoft.com/office/word/2015/wordml/symex" xmlns:wpg="http://schemas.microsoft.com/office/word/2010/wordprocessingGroup" xmlns:wpi="http://schemas.microsoft.com/office/word/2010/wordprocessingInk" xmlns:wne="http://schemas.microsoft.com/office/word/2006/wordml" xmlns:wps="http://schemas.microsoft.com/office/word/2010/wordprocessingShape" mc:Ignorable="w14 w15 w16se w16cid wp14">
+<w:numbering xmlns:wpc="http://schemas.microsoft.com/office/word/2010/wordprocessingCanvas" xmlns:cx="http://schemas.microsoft.com/office/drawing/2014/chartex" xmlns:cx1="http://schemas.microsoft.com/office/drawing/2015/9/8/chartex" xmlns:cx2="http://schemas.microsoft.com/office/drawing/2015/10/21/chartex" xmlns:cx3="http://schemas.microsoft.com/office/drawing/2016/5/9/chartex" xmlns:cx4="http://schemas.microsoft.com/office/drawing/2016/5/10/chartex" xmlns:cx5="http://schemas.microsoft.com/office/drawing/2016/5/11/chartex" xmlns:cx6="http://schemas.microsoft.com/office/drawing/2016/5/12/chartex" xmlns:cx7="http://schemas.microsoft.com/office/drawing/2016/5/13/chartex" xmlns:cx8="http://schemas.microsoft.com/office/drawing/2016/5/14/chartex" xmlns:mc="http://schemas.openxmlformats.org/markup-compatibility/2006" xmlns:aink="http://schemas.microsoft.com/office/drawing/2016/ink" xmlns:am3d="http://schemas.microsoft.com/office/drawing/2017/model3d" xmlns:o="urn:schemas-microsoft-com:office:office" xmlns:r="http://schemas.openxmlformats.org/officeDocument/2006/relationships" xmlns:m="http://schemas.openxmlformats.org/officeDocument/2006/math" xmlns:v="urn:schemas-microsoft-com:vml" xmlns:wp14="http://schemas.microsoft.com/office/word/2010/wordprocessingDrawing" xmlns:wp="http://schemas.openxmlformats.org/drawingml/2006/wordprocessingDrawing" xmlns:w10="urn:schemas-microsoft-com:office:word" xmlns:w="http://schemas.openxmlformats.org/wordprocessingml/2006/main" xmlns:w14="http://schemas.microsoft.com/office/word/2010/wordml" xmlns:w15="http://schemas.microsoft.com/office/word/2012/wordml" xmlns:w16cex="http://schemas.microsoft.com/office/word/2018/wordml/cex" xmlns:w16cid="http://schemas.microsoft.com/office/word/2016/wordml/cid" xmlns:w16="http://schemas.microsoft.com/office/word/2018/wordml" xmlns:w16sdtdh="http://schemas.microsoft.com/office/word/2020/wordml/sdtdatahash" xmlns:w16se="http://schemas.microsoft.com/office/word/2015/wordml/symex" xmlns:wpg="http://schemas.microsoft.com/office/word/2010/wordprocessingGroup" xmlns:wpi="http://schemas.microsoft.com/office/word/2010/wordprocessingInk" xmlns:wne="http://schemas.microsoft.com/office/word/2006/wordml" xmlns:wps="http://schemas.microsoft.com/office/word/2010/wordprocessingShape" mc:Ignorable="w14 w15 w16se w16cid w16 w16cex w16sdtdh wp14">
   <w:abstractNum w:abstractNumId="0" w15:restartNumberingAfterBreak="0">
     <w:nsid w:val="70EA02EE"/>
     <w:multiLevelType w:val="hybridMultilevel"/>
@@ -619,7 +660,7 @@
 </file>
 
 <file path=word/styles.xml><?xml version="1.0" encoding="utf-8"?>
-<w:styles xmlns:mc="http://schemas.openxmlformats.org/markup-compatibility/2006" xmlns:r="http://schemas.openxmlformats.org/officeDocument/2006/relationships" xmlns:w="http://schemas.openxmlformats.org/wordprocessingml/2006/main" xmlns:w14="http://schemas.microsoft.com/office/word/2010/wordml" xmlns:w15="http://schemas.microsoft.com/office/word/2012/wordml" xmlns:w16cid="http://schemas.microsoft.com/office/word/2016/wordml/cid" xmlns:w16se="http://schemas.microsoft.com/office/word/2015/wordml/symex" mc:Ignorable="w14 w15 w16se w16cid">
+<w:styles xmlns:mc="http://schemas.openxmlformats.org/markup-compatibility/2006" xmlns:r="http://schemas.openxmlformats.org/officeDocument/2006/relationships" xmlns:w="http://schemas.openxmlformats.org/wordprocessingml/2006/main" xmlns:w14="http://schemas.microsoft.com/office/word/2010/wordml" xmlns:w15="http://schemas.microsoft.com/office/word/2012/wordml" xmlns:w16cex="http://schemas.microsoft.com/office/word/2018/wordml/cex" xmlns:w16cid="http://schemas.microsoft.com/office/word/2016/wordml/cid" xmlns:w16="http://schemas.microsoft.com/office/word/2018/wordml" xmlns:w16sdtdh="http://schemas.microsoft.com/office/word/2020/wordml/sdtdatahash" xmlns:w16se="http://schemas.microsoft.com/office/word/2015/wordml/symex" mc:Ignorable="w14 w15 w16se w16cid w16 w16cex w16sdtdh">
   <w:docDefaults>
     <w:rPrDefault>
       <w:rPr>

</xml_diff>